<commit_message>
segel test 1 and 2 are fine, 3 isnt....:(
</commit_message>
<xml_diff>
--- a/test1.docx
+++ b/test1.docx
@@ -5,17 +5,19 @@
     <w:tbl>
       <w:tblPr>
         <w:tblStyle w:val="a3"/>
-        <w:tblW w:w="9776" w:type="dxa"/>
+        <w:tblW w:w="9634" w:type="dxa"/>
         <w:tblLook w:val="04A0" w:firstRow="1" w:lastRow="0" w:firstColumn="1" w:lastColumn="0" w:noHBand="0" w:noVBand="1"/>
       </w:tblPr>
       <w:tblGrid>
-        <w:gridCol w:w="1458"/>
-        <w:gridCol w:w="1872"/>
-        <w:gridCol w:w="1416"/>
-        <w:gridCol w:w="915"/>
-        <w:gridCol w:w="1263"/>
-        <w:gridCol w:w="917"/>
-        <w:gridCol w:w="1935"/>
+        <w:gridCol w:w="1293"/>
+        <w:gridCol w:w="1811"/>
+        <w:gridCol w:w="1242"/>
+        <w:gridCol w:w="616"/>
+        <w:gridCol w:w="1088"/>
+        <w:gridCol w:w="790"/>
+        <w:gridCol w:w="1247"/>
+        <w:gridCol w:w="901"/>
+        <w:gridCol w:w="646"/>
       </w:tblGrid>
       <w:tr>
         <w:trPr>
@@ -23,7 +25,7 @@
         </w:trPr>
         <w:tc>
           <w:tcPr>
-            <w:tcW w:w="1458" w:type="dxa"/>
+            <w:tcW w:w="0" w:type="auto"/>
           </w:tcPr>
           <w:p>
             <w:pPr>
@@ -41,7 +43,7 @@
         </w:tc>
         <w:tc>
           <w:tcPr>
-            <w:tcW w:w="1872" w:type="dxa"/>
+            <w:tcW w:w="0" w:type="auto"/>
           </w:tcPr>
           <w:p>
             <w:pPr>
@@ -59,7 +61,7 @@
         </w:tc>
         <w:tc>
           <w:tcPr>
-            <w:tcW w:w="1416" w:type="dxa"/>
+            <w:tcW w:w="0" w:type="auto"/>
           </w:tcPr>
           <w:p>
             <w:pPr>
@@ -77,7 +79,7 @@
         </w:tc>
         <w:tc>
           <w:tcPr>
-            <w:tcW w:w="915" w:type="dxa"/>
+            <w:tcW w:w="0" w:type="auto"/>
           </w:tcPr>
           <w:p>
             <w:pPr>
@@ -95,39 +97,25 @@
         </w:tc>
         <w:tc>
           <w:tcPr>
-            <w:tcW w:w="1263" w:type="dxa"/>
-          </w:tcPr>
-          <w:p>
-            <w:pPr>
-              <w:rPr>
-                <w:lang w:val="en-US"/>
-              </w:rPr>
-            </w:pPr>
-            <w:proofErr w:type="gramStart"/>
-            <w:r>
-              <w:rPr>
-                <w:lang w:val="en-US"/>
-              </w:rPr>
-              <w:t>LRU[</w:t>
-            </w:r>
-            <w:proofErr w:type="gramEnd"/>
-            <w:r>
-              <w:rPr>
-                <w:lang w:val="en-US"/>
-              </w:rPr>
-              <w:t>0,1]</w:t>
-            </w:r>
-            <w:r>
-              <w:rPr>
-                <w:lang w:val="en-US"/>
-              </w:rPr>
-              <w:t xml:space="preserve"> after op</w:t>
-            </w:r>
-          </w:p>
-        </w:tc>
-        <w:tc>
-          <w:tcPr>
-            <w:tcW w:w="917" w:type="dxa"/>
+            <w:tcW w:w="0" w:type="auto"/>
+          </w:tcPr>
+          <w:p>
+            <w:pPr>
+              <w:rPr>
+                <w:lang w:val="en-US"/>
+              </w:rPr>
+            </w:pPr>
+            <w:r>
+              <w:rPr>
+                <w:lang w:val="en-US"/>
+              </w:rPr>
+              <w:t>LRU[0,1] after op</w:t>
+            </w:r>
+          </w:p>
+        </w:tc>
+        <w:tc>
+          <w:tcPr>
+            <w:tcW w:w="0" w:type="auto"/>
           </w:tcPr>
           <w:p>
             <w:pPr>
@@ -145,7 +133,7 @@
         </w:tc>
         <w:tc>
           <w:tcPr>
-            <w:tcW w:w="1935" w:type="dxa"/>
+            <w:tcW w:w="0" w:type="auto"/>
           </w:tcPr>
           <w:p>
             <w:pPr>
@@ -159,6 +147,36 @@
               </w:rPr>
               <w:t>Notes</w:t>
             </w:r>
+          </w:p>
+        </w:tc>
+        <w:tc>
+          <w:tcPr>
+            <w:tcW w:w="0" w:type="auto"/>
+          </w:tcPr>
+          <w:p>
+            <w:pPr>
+              <w:rPr>
+                <w:lang w:val="en-US"/>
+              </w:rPr>
+            </w:pPr>
+            <w:r>
+              <w:rPr>
+                <w:lang w:val="en-US"/>
+              </w:rPr>
+              <w:t>cycles</w:t>
+            </w:r>
+          </w:p>
+        </w:tc>
+        <w:tc>
+          <w:tcPr>
+            <w:tcW w:w="1132" w:type="dxa"/>
+          </w:tcPr>
+          <w:p>
+            <w:pPr>
+              <w:rPr>
+                <w:lang w:val="en-US"/>
+              </w:rPr>
+            </w:pPr>
           </w:p>
         </w:tc>
       </w:tr>
@@ -168,7 +186,7 @@
         </w:trPr>
         <w:tc>
           <w:tcPr>
-            <w:tcW w:w="1458" w:type="dxa"/>
+            <w:tcW w:w="0" w:type="auto"/>
           </w:tcPr>
           <w:p>
             <w:r>
@@ -187,7 +205,7 @@
         </w:tc>
         <w:tc>
           <w:tcPr>
-            <w:tcW w:w="1872" w:type="dxa"/>
+            <w:tcW w:w="0" w:type="auto"/>
           </w:tcPr>
           <w:p>
             <w:pPr>
@@ -205,7 +223,7 @@
         </w:tc>
         <w:tc>
           <w:tcPr>
-            <w:tcW w:w="1416" w:type="dxa"/>
+            <w:tcW w:w="0" w:type="auto"/>
           </w:tcPr>
           <w:p>
             <w:pPr>
@@ -223,7 +241,7 @@
         </w:tc>
         <w:tc>
           <w:tcPr>
-            <w:tcW w:w="915" w:type="dxa"/>
+            <w:tcW w:w="0" w:type="auto"/>
           </w:tcPr>
           <w:p>
             <w:pPr>
@@ -241,7 +259,7 @@
         </w:tc>
         <w:tc>
           <w:tcPr>
-            <w:tcW w:w="1263" w:type="dxa"/>
+            <w:tcW w:w="0" w:type="auto"/>
           </w:tcPr>
           <w:p>
             <w:pPr>
@@ -259,7 +277,7 @@
         </w:tc>
         <w:tc>
           <w:tcPr>
-            <w:tcW w:w="917" w:type="dxa"/>
+            <w:tcW w:w="0" w:type="auto"/>
           </w:tcPr>
           <w:p>
             <w:pPr>
@@ -277,14 +295,50 @@
         </w:tc>
         <w:tc>
           <w:tcPr>
-            <w:tcW w:w="1935" w:type="dxa"/>
-          </w:tcPr>
-          <w:p>
-            <w:pPr>
-              <w:rPr>
-                <w:lang w:val="en-US"/>
-              </w:rPr>
-            </w:pPr>
+            <w:tcW w:w="0" w:type="auto"/>
+          </w:tcPr>
+          <w:p>
+            <w:pPr>
+              <w:rPr>
+                <w:lang w:val="en-US"/>
+              </w:rPr>
+            </w:pPr>
+          </w:p>
+        </w:tc>
+        <w:tc>
+          <w:tcPr>
+            <w:tcW w:w="0" w:type="auto"/>
+          </w:tcPr>
+          <w:p>
+            <w:pPr>
+              <w:rPr>
+                <w:lang w:val="en-US"/>
+              </w:rPr>
+            </w:pPr>
+            <w:r>
+              <w:rPr>
+                <w:lang w:val="en-US"/>
+              </w:rPr>
+              <w:t>1,2,m</w:t>
+            </w:r>
+          </w:p>
+        </w:tc>
+        <w:tc>
+          <w:tcPr>
+            <w:tcW w:w="1132" w:type="dxa"/>
+          </w:tcPr>
+          <w:p>
+            <w:pPr>
+              <w:rPr>
+                <w:lang w:val="en-US"/>
+              </w:rPr>
+            </w:pPr>
+            <w:r>
+              <w:rPr>
+                <w:lang w:val="en-US"/>
+              </w:rPr>
+              <w:t>106</w:t>
+            </w:r>
           </w:p>
         </w:tc>
       </w:tr>
@@ -294,7 +348,7 @@
         </w:trPr>
         <w:tc>
           <w:tcPr>
-            <w:tcW w:w="1458" w:type="dxa"/>
+            <w:tcW w:w="0" w:type="auto"/>
           </w:tcPr>
           <w:p>
             <w:r>
@@ -310,7 +364,7 @@
         </w:tc>
         <w:tc>
           <w:tcPr>
-            <w:tcW w:w="1872" w:type="dxa"/>
+            <w:tcW w:w="0" w:type="auto"/>
           </w:tcPr>
           <w:p>
             <w:pPr>
@@ -331,7 +385,7 @@
         </w:tc>
         <w:tc>
           <w:tcPr>
-            <w:tcW w:w="1416" w:type="dxa"/>
+            <w:tcW w:w="0" w:type="auto"/>
           </w:tcPr>
           <w:p>
             <w:pPr>
@@ -349,7 +403,7 @@
         </w:tc>
         <w:tc>
           <w:tcPr>
-            <w:tcW w:w="915" w:type="dxa"/>
+            <w:tcW w:w="0" w:type="auto"/>
           </w:tcPr>
           <w:p>
             <w:pPr>
@@ -367,7 +421,7 @@
         </w:tc>
         <w:tc>
           <w:tcPr>
-            <w:tcW w:w="1263" w:type="dxa"/>
+            <w:tcW w:w="0" w:type="auto"/>
           </w:tcPr>
           <w:p>
             <w:pPr>
@@ -385,7 +439,7 @@
         </w:tc>
         <w:tc>
           <w:tcPr>
-            <w:tcW w:w="917" w:type="dxa"/>
+            <w:tcW w:w="0" w:type="auto"/>
           </w:tcPr>
           <w:p>
             <w:pPr>
@@ -403,14 +457,50 @@
         </w:tc>
         <w:tc>
           <w:tcPr>
-            <w:tcW w:w="1935" w:type="dxa"/>
-          </w:tcPr>
-          <w:p>
-            <w:pPr>
-              <w:rPr>
-                <w:lang w:val="en-US"/>
-              </w:rPr>
-            </w:pPr>
+            <w:tcW w:w="0" w:type="auto"/>
+          </w:tcPr>
+          <w:p>
+            <w:pPr>
+              <w:rPr>
+                <w:lang w:val="en-US"/>
+              </w:rPr>
+            </w:pPr>
+          </w:p>
+        </w:tc>
+        <w:tc>
+          <w:tcPr>
+            <w:tcW w:w="0" w:type="auto"/>
+          </w:tcPr>
+          <w:p>
+            <w:pPr>
+              <w:rPr>
+                <w:lang w:val="en-US"/>
+              </w:rPr>
+            </w:pPr>
+            <w:r>
+              <w:rPr>
+                <w:lang w:val="en-US"/>
+              </w:rPr>
+              <w:t>1</w:t>
+            </w:r>
+          </w:p>
+        </w:tc>
+        <w:tc>
+          <w:tcPr>
+            <w:tcW w:w="1132" w:type="dxa"/>
+          </w:tcPr>
+          <w:p>
+            <w:pPr>
+              <w:rPr>
+                <w:lang w:val="en-US"/>
+              </w:rPr>
+            </w:pPr>
+            <w:r>
+              <w:rPr>
+                <w:lang w:val="en-US"/>
+              </w:rPr>
+              <w:t>107</w:t>
+            </w:r>
           </w:p>
         </w:tc>
       </w:tr>
@@ -420,7 +510,7 @@
         </w:trPr>
         <w:tc>
           <w:tcPr>
-            <w:tcW w:w="1458" w:type="dxa"/>
+            <w:tcW w:w="0" w:type="auto"/>
           </w:tcPr>
           <w:p>
             <w:r>
@@ -430,7 +520,7 @@
         </w:tc>
         <w:tc>
           <w:tcPr>
-            <w:tcW w:w="1872" w:type="dxa"/>
+            <w:tcW w:w="0" w:type="auto"/>
           </w:tcPr>
           <w:p>
             <w:pPr>
@@ -448,7 +538,7 @@
         </w:tc>
         <w:tc>
           <w:tcPr>
-            <w:tcW w:w="1416" w:type="dxa"/>
+            <w:tcW w:w="0" w:type="auto"/>
           </w:tcPr>
           <w:p>
             <w:pPr>
@@ -466,7 +556,7 @@
         </w:tc>
         <w:tc>
           <w:tcPr>
-            <w:tcW w:w="915" w:type="dxa"/>
+            <w:tcW w:w="0" w:type="auto"/>
           </w:tcPr>
           <w:p>
             <w:pPr>
@@ -484,7 +574,7 @@
         </w:tc>
         <w:tc>
           <w:tcPr>
-            <w:tcW w:w="1263" w:type="dxa"/>
+            <w:tcW w:w="0" w:type="auto"/>
           </w:tcPr>
           <w:p>
             <w:pPr>
@@ -502,7 +592,7 @@
         </w:tc>
         <w:tc>
           <w:tcPr>
-            <w:tcW w:w="917" w:type="dxa"/>
+            <w:tcW w:w="0" w:type="auto"/>
           </w:tcPr>
           <w:p>
             <w:pPr>
@@ -520,76 +610,68 @@
         </w:tc>
         <w:tc>
           <w:tcPr>
-            <w:tcW w:w="1935" w:type="dxa"/>
-          </w:tcPr>
-          <w:p>
-            <w:pPr>
-              <w:rPr>
-                <w:lang w:val="en-US"/>
-              </w:rPr>
-            </w:pPr>
-            <w:r>
-              <w:rPr>
-                <w:lang w:val="en-US"/>
-              </w:rPr>
-              <w:t xml:space="preserve">Snooped </w:t>
-            </w:r>
-            <w:r>
-              <w:rPr>
-                <w:lang w:val="en-US"/>
-              </w:rPr>
-              <w:t>–</w:t>
-            </w:r>
-          </w:p>
-          <w:p>
-            <w:pPr>
-              <w:rPr>
-                <w:lang w:val="en-US"/>
-              </w:rPr>
-            </w:pPr>
-            <w:r>
-              <w:rPr>
-                <w:lang w:val="en-US"/>
-              </w:rPr>
-              <w:t>(</w:t>
-            </w:r>
-            <w:proofErr w:type="gramStart"/>
-            <w:r>
-              <w:rPr>
-                <w:lang w:val="en-US"/>
-              </w:rPr>
-              <w:t>evict</w:t>
-            </w:r>
-            <w:proofErr w:type="gramEnd"/>
-            <w:r>
-              <w:rPr>
-                <w:lang w:val="en-US"/>
-              </w:rPr>
-              <w:t xml:space="preserve"> 000</w:t>
-            </w:r>
-            <w:r>
-              <w:rPr>
-                <w:lang w:val="en-US"/>
-              </w:rPr>
-              <w:t>+</w:t>
-            </w:r>
-            <w:r>
-              <w:rPr>
-                <w:lang w:val="en-US"/>
-              </w:rPr>
-              <w:t xml:space="preserve">dirty </w:t>
-            </w:r>
-            <w:r>
-              <w:rPr>
-                <w:lang w:val="en-US"/>
-              </w:rPr>
-              <w:t>write</w:t>
-            </w:r>
-            <w:r>
-              <w:rPr>
-                <w:lang w:val="en-US"/>
-              </w:rPr>
-              <w:t xml:space="preserve"> to mem)</w:t>
+            <w:tcW w:w="0" w:type="auto"/>
+          </w:tcPr>
+          <w:p>
+            <w:pPr>
+              <w:rPr>
+                <w:lang w:val="en-US"/>
+              </w:rPr>
+            </w:pPr>
+            <w:r>
+              <w:rPr>
+                <w:lang w:val="en-US"/>
+              </w:rPr>
+              <w:t>Snooped –</w:t>
+            </w:r>
+          </w:p>
+          <w:p>
+            <w:pPr>
+              <w:rPr>
+                <w:lang w:val="en-US"/>
+              </w:rPr>
+            </w:pPr>
+            <w:r>
+              <w:rPr>
+                <w:lang w:val="en-US"/>
+              </w:rPr>
+              <w:t>(evict 000+dirty write to mem)</w:t>
+            </w:r>
+          </w:p>
+        </w:tc>
+        <w:tc>
+          <w:tcPr>
+            <w:tcW w:w="0" w:type="auto"/>
+          </w:tcPr>
+          <w:p>
+            <w:pPr>
+              <w:rPr>
+                <w:lang w:val="en-US"/>
+              </w:rPr>
+            </w:pPr>
+            <w:r>
+              <w:rPr>
+                <w:lang w:val="en-US"/>
+              </w:rPr>
+              <w:t>1,2,m,2</w:t>
+            </w:r>
+          </w:p>
+        </w:tc>
+        <w:tc>
+          <w:tcPr>
+            <w:tcW w:w="1132" w:type="dxa"/>
+          </w:tcPr>
+          <w:p>
+            <w:pPr>
+              <w:rPr>
+                <w:lang w:val="en-US"/>
+              </w:rPr>
+            </w:pPr>
+            <w:r>
+              <w:rPr>
+                <w:lang w:val="en-US"/>
+              </w:rPr>
+              <w:t>218</w:t>
             </w:r>
           </w:p>
         </w:tc>
@@ -600,7 +682,7 @@
         </w:trPr>
         <w:tc>
           <w:tcPr>
-            <w:tcW w:w="1458" w:type="dxa"/>
+            <w:tcW w:w="0" w:type="auto"/>
           </w:tcPr>
           <w:p>
             <w:r>
@@ -628,7 +710,7 @@
         </w:tc>
         <w:tc>
           <w:tcPr>
-            <w:tcW w:w="1872" w:type="dxa"/>
+            <w:tcW w:w="0" w:type="auto"/>
           </w:tcPr>
           <w:p>
             <w:pPr>
@@ -649,33 +731,25 @@
         </w:tc>
         <w:tc>
           <w:tcPr>
-            <w:tcW w:w="1416" w:type="dxa"/>
-          </w:tcPr>
-          <w:p>
-            <w:pPr>
-              <w:rPr>
-                <w:lang w:val="en-US"/>
-              </w:rPr>
-            </w:pPr>
-            <w:proofErr w:type="gramStart"/>
-            <w:r>
-              <w:rPr>
-                <w:lang w:val="en-US"/>
-              </w:rPr>
-              <w:t>M(</w:t>
-            </w:r>
-            <w:proofErr w:type="gramEnd"/>
-            <w:r>
-              <w:rPr>
-                <w:lang w:val="en-US"/>
-              </w:rPr>
-              <w:t>replace + dirty)</w:t>
-            </w:r>
-          </w:p>
-        </w:tc>
-        <w:tc>
-          <w:tcPr>
-            <w:tcW w:w="915" w:type="dxa"/>
+            <w:tcW w:w="0" w:type="auto"/>
+          </w:tcPr>
+          <w:p>
+            <w:pPr>
+              <w:rPr>
+                <w:lang w:val="en-US"/>
+              </w:rPr>
+            </w:pPr>
+            <w:r>
+              <w:rPr>
+                <w:lang w:val="en-US"/>
+              </w:rPr>
+              <w:t>M(replace + dirty)</w:t>
+            </w:r>
+          </w:p>
+        </w:tc>
+        <w:tc>
+          <w:tcPr>
+            <w:tcW w:w="0" w:type="auto"/>
           </w:tcPr>
           <w:p>
             <w:pPr>
@@ -693,7 +767,7 @@
         </w:tc>
         <w:tc>
           <w:tcPr>
-            <w:tcW w:w="1263" w:type="dxa"/>
+            <w:tcW w:w="0" w:type="auto"/>
           </w:tcPr>
           <w:p>
             <w:pPr>
@@ -711,7 +785,7 @@
         </w:tc>
         <w:tc>
           <w:tcPr>
-            <w:tcW w:w="917" w:type="dxa"/>
+            <w:tcW w:w="0" w:type="auto"/>
           </w:tcPr>
           <w:p>
             <w:pPr>
@@ -729,7 +803,7 @@
         </w:tc>
         <w:tc>
           <w:tcPr>
-            <w:tcW w:w="1935" w:type="dxa"/>
+            <w:tcW w:w="0" w:type="auto"/>
           </w:tcPr>
           <w:p>
             <w:pPr>
@@ -754,21 +828,7 @@
               <w:rPr>
                 <w:lang w:val="en-US"/>
               </w:rPr>
-              <w:t>(</w:t>
-            </w:r>
-            <w:proofErr w:type="gramStart"/>
-            <w:r>
-              <w:rPr>
-                <w:lang w:val="en-US"/>
-              </w:rPr>
-              <w:t>evict</w:t>
-            </w:r>
-            <w:proofErr w:type="gramEnd"/>
-            <w:r>
-              <w:rPr>
-                <w:lang w:val="en-US"/>
-              </w:rPr>
-              <w:t xml:space="preserve"> </w:t>
+              <w:t xml:space="preserve">(evict </w:t>
             </w:r>
             <w:r>
               <w:t>0x0010000</w:t>
@@ -778,6 +838,48 @@
                 <w:lang w:val="en-US"/>
               </w:rPr>
               <w:t>)</w:t>
+            </w:r>
+          </w:p>
+        </w:tc>
+        <w:tc>
+          <w:tcPr>
+            <w:tcW w:w="0" w:type="auto"/>
+          </w:tcPr>
+          <w:p>
+            <w:pPr>
+              <w:rPr>
+                <w:lang w:val="en-US"/>
+              </w:rPr>
+            </w:pPr>
+            <w:r>
+              <w:rPr>
+                <w:lang w:val="en-US"/>
+              </w:rPr>
+              <w:t>1,2,m</w:t>
+            </w:r>
+          </w:p>
+        </w:tc>
+        <w:tc>
+          <w:tcPr>
+            <w:tcW w:w="1132" w:type="dxa"/>
+          </w:tcPr>
+          <w:p>
+            <w:pPr>
+              <w:rPr>
+                <w:lang w:val="en-US"/>
+              </w:rPr>
+            </w:pPr>
+            <w:r>
+              <w:rPr>
+                <w:lang w:val="en-US"/>
+              </w:rPr>
+              <w:t>32</w:t>
+            </w:r>
+            <w:r>
+              <w:rPr>
+                <w:lang w:val="en-US"/>
+              </w:rPr>
+              <w:t>4</w:t>
             </w:r>
           </w:p>
         </w:tc>
@@ -788,7 +890,7 @@
         </w:trPr>
         <w:tc>
           <w:tcPr>
-            <w:tcW w:w="1458" w:type="dxa"/>
+            <w:tcW w:w="0" w:type="auto"/>
           </w:tcPr>
           <w:p>
             <w:pPr>
@@ -809,7 +911,7 @@
         </w:tc>
         <w:tc>
           <w:tcPr>
-            <w:tcW w:w="1872" w:type="dxa"/>
+            <w:tcW w:w="0" w:type="auto"/>
           </w:tcPr>
           <w:p>
             <w:pPr>
@@ -827,7 +929,7 @@
         </w:tc>
         <w:tc>
           <w:tcPr>
-            <w:tcW w:w="1416" w:type="dxa"/>
+            <w:tcW w:w="0" w:type="auto"/>
           </w:tcPr>
           <w:p>
             <w:pPr>
@@ -845,7 +947,7 @@
         </w:tc>
         <w:tc>
           <w:tcPr>
-            <w:tcW w:w="915" w:type="dxa"/>
+            <w:tcW w:w="0" w:type="auto"/>
           </w:tcPr>
           <w:p>
             <w:pPr>
@@ -863,7 +965,7 @@
         </w:tc>
         <w:tc>
           <w:tcPr>
-            <w:tcW w:w="1263" w:type="dxa"/>
+            <w:tcW w:w="0" w:type="auto"/>
           </w:tcPr>
           <w:p>
             <w:pPr>
@@ -881,7 +983,7 @@
         </w:tc>
         <w:tc>
           <w:tcPr>
-            <w:tcW w:w="917" w:type="dxa"/>
+            <w:tcW w:w="0" w:type="auto"/>
           </w:tcPr>
           <w:p>
             <w:pPr>
@@ -899,14 +1001,56 @@
         </w:tc>
         <w:tc>
           <w:tcPr>
-            <w:tcW w:w="1935" w:type="dxa"/>
-          </w:tcPr>
-          <w:p>
-            <w:pPr>
-              <w:rPr>
-                <w:lang w:val="en-US"/>
-              </w:rPr>
-            </w:pPr>
+            <w:tcW w:w="0" w:type="auto"/>
+          </w:tcPr>
+          <w:p>
+            <w:pPr>
+              <w:rPr>
+                <w:lang w:val="en-US"/>
+              </w:rPr>
+            </w:pPr>
+          </w:p>
+        </w:tc>
+        <w:tc>
+          <w:tcPr>
+            <w:tcW w:w="0" w:type="auto"/>
+          </w:tcPr>
+          <w:p>
+            <w:pPr>
+              <w:rPr>
+                <w:lang w:val="en-US"/>
+              </w:rPr>
+            </w:pPr>
+            <w:r>
+              <w:rPr>
+                <w:lang w:val="en-US"/>
+              </w:rPr>
+              <w:t>1,2,m</w:t>
+            </w:r>
+          </w:p>
+        </w:tc>
+        <w:tc>
+          <w:tcPr>
+            <w:tcW w:w="1132" w:type="dxa"/>
+          </w:tcPr>
+          <w:p>
+            <w:pPr>
+              <w:rPr>
+                <w:lang w:val="en-US"/>
+              </w:rPr>
+            </w:pPr>
+            <w:r>
+              <w:rPr>
+                <w:lang w:val="en-US"/>
+              </w:rPr>
+              <w:t>43</w:t>
+            </w:r>
+            <w:r>
+              <w:rPr>
+                <w:lang w:val="en-US"/>
+              </w:rPr>
+              <w:t>0</w:t>
+            </w:r>
           </w:p>
         </w:tc>
       </w:tr>
@@ -916,7 +1060,7 @@
         </w:trPr>
         <w:tc>
           <w:tcPr>
-            <w:tcW w:w="1458" w:type="dxa"/>
+            <w:tcW w:w="0" w:type="auto"/>
           </w:tcPr>
           <w:p>
             <w:pPr>
@@ -934,7 +1078,7 @@
         </w:tc>
         <w:tc>
           <w:tcPr>
-            <w:tcW w:w="1872" w:type="dxa"/>
+            <w:tcW w:w="0" w:type="auto"/>
           </w:tcPr>
           <w:p>
             <w:pPr>
@@ -952,7 +1096,7 @@
         </w:tc>
         <w:tc>
           <w:tcPr>
-            <w:tcW w:w="1416" w:type="dxa"/>
+            <w:tcW w:w="0" w:type="auto"/>
           </w:tcPr>
           <w:p>
             <w:pPr>
@@ -970,7 +1114,7 @@
         </w:tc>
         <w:tc>
           <w:tcPr>
-            <w:tcW w:w="915" w:type="dxa"/>
+            <w:tcW w:w="0" w:type="auto"/>
           </w:tcPr>
           <w:p>
             <w:pPr>
@@ -988,7 +1132,7 @@
         </w:tc>
         <w:tc>
           <w:tcPr>
-            <w:tcW w:w="1263" w:type="dxa"/>
+            <w:tcW w:w="0" w:type="auto"/>
           </w:tcPr>
           <w:p>
             <w:pPr>
@@ -1006,7 +1150,7 @@
         </w:tc>
         <w:tc>
           <w:tcPr>
-            <w:tcW w:w="917" w:type="dxa"/>
+            <w:tcW w:w="0" w:type="auto"/>
           </w:tcPr>
           <w:p>
             <w:pPr>
@@ -1024,7 +1168,7 @@
         </w:tc>
         <w:tc>
           <w:tcPr>
-            <w:tcW w:w="1935" w:type="dxa"/>
+            <w:tcW w:w="0" w:type="auto"/>
           </w:tcPr>
           <w:p>
             <w:pPr>
@@ -1037,6 +1181,48 @@
                 <w:lang w:val="en-US"/>
               </w:rPr>
               <w:t>Write 000 to L2</w:t>
+            </w:r>
+          </w:p>
+        </w:tc>
+        <w:tc>
+          <w:tcPr>
+            <w:tcW w:w="0" w:type="auto"/>
+          </w:tcPr>
+          <w:p>
+            <w:pPr>
+              <w:rPr>
+                <w:lang w:val="en-US"/>
+              </w:rPr>
+            </w:pPr>
+            <w:r>
+              <w:rPr>
+                <w:lang w:val="en-US"/>
+              </w:rPr>
+              <w:t>1,2,m</w:t>
+            </w:r>
+            <w:r>
+              <w:rPr>
+                <w:lang w:val="en-US"/>
+              </w:rPr>
+              <w:t>,2</w:t>
+            </w:r>
+          </w:p>
+        </w:tc>
+        <w:tc>
+          <w:tcPr>
+            <w:tcW w:w="1132" w:type="dxa"/>
+          </w:tcPr>
+          <w:p>
+            <w:pPr>
+              <w:rPr>
+                <w:lang w:val="en-US"/>
+              </w:rPr>
+            </w:pPr>
+            <w:r>
+              <w:rPr>
+                <w:lang w:val="en-US"/>
+              </w:rPr>
+              <w:t>541</w:t>
             </w:r>
           </w:p>
         </w:tc>
@@ -1047,7 +1233,7 @@
         </w:trPr>
         <w:tc>
           <w:tcPr>
-            <w:tcW w:w="1458" w:type="dxa"/>
+            <w:tcW w:w="0" w:type="auto"/>
           </w:tcPr>
           <w:p>
             <w:pPr>
@@ -1077,7 +1263,7 @@
         </w:tc>
         <w:tc>
           <w:tcPr>
-            <w:tcW w:w="1872" w:type="dxa"/>
+            <w:tcW w:w="0" w:type="auto"/>
           </w:tcPr>
           <w:p>
             <w:pPr>
@@ -1095,7 +1281,7 @@
         </w:tc>
         <w:tc>
           <w:tcPr>
-            <w:tcW w:w="1416" w:type="dxa"/>
+            <w:tcW w:w="0" w:type="auto"/>
           </w:tcPr>
           <w:p>
             <w:pPr>
@@ -1113,7 +1299,7 @@
         </w:tc>
         <w:tc>
           <w:tcPr>
-            <w:tcW w:w="915" w:type="dxa"/>
+            <w:tcW w:w="0" w:type="auto"/>
           </w:tcPr>
           <w:p>
             <w:pPr>
@@ -1131,7 +1317,7 @@
         </w:tc>
         <w:tc>
           <w:tcPr>
-            <w:tcW w:w="1263" w:type="dxa"/>
+            <w:tcW w:w="0" w:type="auto"/>
           </w:tcPr>
           <w:p>
             <w:pPr>
@@ -1149,7 +1335,7 @@
         </w:tc>
         <w:tc>
           <w:tcPr>
-            <w:tcW w:w="917" w:type="dxa"/>
+            <w:tcW w:w="0" w:type="auto"/>
           </w:tcPr>
           <w:p>
             <w:pPr>
@@ -1167,14 +1353,56 @@
         </w:tc>
         <w:tc>
           <w:tcPr>
-            <w:tcW w:w="1935" w:type="dxa"/>
-          </w:tcPr>
-          <w:p>
-            <w:pPr>
-              <w:rPr>
-                <w:lang w:val="en-US"/>
-              </w:rPr>
-            </w:pPr>
+            <w:tcW w:w="0" w:type="auto"/>
+          </w:tcPr>
+          <w:p>
+            <w:pPr>
+              <w:rPr>
+                <w:lang w:val="en-US"/>
+              </w:rPr>
+            </w:pPr>
+          </w:p>
+        </w:tc>
+        <w:tc>
+          <w:tcPr>
+            <w:tcW w:w="0" w:type="auto"/>
+          </w:tcPr>
+          <w:p>
+            <w:pPr>
+              <w:rPr>
+                <w:lang w:val="en-US"/>
+              </w:rPr>
+            </w:pPr>
+            <w:r>
+              <w:rPr>
+                <w:lang w:val="en-US"/>
+              </w:rPr>
+              <w:t>1,2,m</w:t>
+            </w:r>
+          </w:p>
+        </w:tc>
+        <w:tc>
+          <w:tcPr>
+            <w:tcW w:w="1132" w:type="dxa"/>
+          </w:tcPr>
+          <w:p>
+            <w:pPr>
+              <w:rPr>
+                <w:lang w:val="en-US"/>
+              </w:rPr>
+            </w:pPr>
+            <w:r>
+              <w:rPr>
+                <w:lang w:val="en-US"/>
+              </w:rPr>
+              <w:t>64</w:t>
+            </w:r>
+            <w:r>
+              <w:rPr>
+                <w:lang w:val="en-US"/>
+              </w:rPr>
+              <w:t>7</w:t>
+            </w:r>
           </w:p>
         </w:tc>
       </w:tr>
@@ -1184,7 +1412,7 @@
         </w:trPr>
         <w:tc>
           <w:tcPr>
-            <w:tcW w:w="1458" w:type="dxa"/>
+            <w:tcW w:w="0" w:type="auto"/>
           </w:tcPr>
           <w:p>
             <w:r>
@@ -1212,7 +1440,7 @@
         </w:tc>
         <w:tc>
           <w:tcPr>
-            <w:tcW w:w="1872" w:type="dxa"/>
+            <w:tcW w:w="0" w:type="auto"/>
           </w:tcPr>
           <w:p>
             <w:pPr>
@@ -1230,7 +1458,7 @@
         </w:tc>
         <w:tc>
           <w:tcPr>
-            <w:tcW w:w="1416" w:type="dxa"/>
+            <w:tcW w:w="0" w:type="auto"/>
           </w:tcPr>
           <w:p>
             <w:r>
@@ -1243,7 +1471,7 @@
         </w:tc>
         <w:tc>
           <w:tcPr>
-            <w:tcW w:w="915" w:type="dxa"/>
+            <w:tcW w:w="0" w:type="auto"/>
           </w:tcPr>
           <w:p>
             <w:pPr>
@@ -1261,7 +1489,7 @@
         </w:tc>
         <w:tc>
           <w:tcPr>
-            <w:tcW w:w="1263" w:type="dxa"/>
+            <w:tcW w:w="0" w:type="auto"/>
           </w:tcPr>
           <w:p>
             <w:pPr>
@@ -1279,7 +1507,7 @@
         </w:tc>
         <w:tc>
           <w:tcPr>
-            <w:tcW w:w="917" w:type="dxa"/>
+            <w:tcW w:w="0" w:type="auto"/>
           </w:tcPr>
           <w:p>
             <w:pPr>
@@ -1297,14 +1525,56 @@
         </w:tc>
         <w:tc>
           <w:tcPr>
-            <w:tcW w:w="1935" w:type="dxa"/>
-          </w:tcPr>
-          <w:p>
-            <w:pPr>
-              <w:rPr>
-                <w:lang w:val="en-US"/>
-              </w:rPr>
-            </w:pPr>
+            <w:tcW w:w="0" w:type="auto"/>
+          </w:tcPr>
+          <w:p>
+            <w:pPr>
+              <w:rPr>
+                <w:lang w:val="en-US"/>
+              </w:rPr>
+            </w:pPr>
+          </w:p>
+        </w:tc>
+        <w:tc>
+          <w:tcPr>
+            <w:tcW w:w="0" w:type="auto"/>
+          </w:tcPr>
+          <w:p>
+            <w:pPr>
+              <w:rPr>
+                <w:lang w:val="en-US"/>
+              </w:rPr>
+            </w:pPr>
+            <w:r>
+              <w:rPr>
+                <w:lang w:val="en-US"/>
+              </w:rPr>
+              <w:t>1,2,m</w:t>
+            </w:r>
+          </w:p>
+        </w:tc>
+        <w:tc>
+          <w:tcPr>
+            <w:tcW w:w="1132" w:type="dxa"/>
+          </w:tcPr>
+          <w:p>
+            <w:pPr>
+              <w:rPr>
+                <w:lang w:val="en-US"/>
+              </w:rPr>
+            </w:pPr>
+            <w:r>
+              <w:rPr>
+                <w:lang w:val="en-US"/>
+              </w:rPr>
+              <w:t>75</w:t>
+            </w:r>
+            <w:r>
+              <w:rPr>
+                <w:lang w:val="en-US"/>
+              </w:rPr>
+              <w:t>3</w:t>
+            </w:r>
           </w:p>
         </w:tc>
       </w:tr>
@@ -1314,7 +1584,7 @@
         </w:trPr>
         <w:tc>
           <w:tcPr>
-            <w:tcW w:w="1458" w:type="dxa"/>
+            <w:tcW w:w="0" w:type="auto"/>
           </w:tcPr>
           <w:p>
             <w:pPr>
@@ -1332,7 +1602,7 @@
         </w:tc>
         <w:tc>
           <w:tcPr>
-            <w:tcW w:w="1872" w:type="dxa"/>
+            <w:tcW w:w="0" w:type="auto"/>
           </w:tcPr>
           <w:p>
             <w:pPr>
@@ -1350,7 +1620,7 @@
         </w:tc>
         <w:tc>
           <w:tcPr>
-            <w:tcW w:w="1416" w:type="dxa"/>
+            <w:tcW w:w="0" w:type="auto"/>
           </w:tcPr>
           <w:p>
             <w:r>
@@ -1363,7 +1633,7 @@
         </w:tc>
         <w:tc>
           <w:tcPr>
-            <w:tcW w:w="915" w:type="dxa"/>
+            <w:tcW w:w="0" w:type="auto"/>
           </w:tcPr>
           <w:p>
             <w:r>
@@ -1376,7 +1646,7 @@
         </w:tc>
         <w:tc>
           <w:tcPr>
-            <w:tcW w:w="1263" w:type="dxa"/>
+            <w:tcW w:w="0" w:type="auto"/>
           </w:tcPr>
           <w:p>
             <w:r>
@@ -1389,7 +1659,7 @@
         </w:tc>
         <w:tc>
           <w:tcPr>
-            <w:tcW w:w="917" w:type="dxa"/>
+            <w:tcW w:w="0" w:type="auto"/>
           </w:tcPr>
           <w:p>
             <w:pPr>
@@ -1407,14 +1677,56 @@
         </w:tc>
         <w:tc>
           <w:tcPr>
-            <w:tcW w:w="1935" w:type="dxa"/>
-          </w:tcPr>
-          <w:p>
-            <w:pPr>
-              <w:rPr>
-                <w:lang w:val="en-US"/>
-              </w:rPr>
-            </w:pPr>
+            <w:tcW w:w="0" w:type="auto"/>
+          </w:tcPr>
+          <w:p>
+            <w:pPr>
+              <w:rPr>
+                <w:lang w:val="en-US"/>
+              </w:rPr>
+            </w:pPr>
+          </w:p>
+        </w:tc>
+        <w:tc>
+          <w:tcPr>
+            <w:tcW w:w="0" w:type="auto"/>
+          </w:tcPr>
+          <w:p>
+            <w:pPr>
+              <w:rPr>
+                <w:lang w:val="en-US"/>
+              </w:rPr>
+            </w:pPr>
+            <w:r>
+              <w:rPr>
+                <w:lang w:val="en-US"/>
+              </w:rPr>
+              <w:t>1,2,m</w:t>
+            </w:r>
+          </w:p>
+        </w:tc>
+        <w:tc>
+          <w:tcPr>
+            <w:tcW w:w="1132" w:type="dxa"/>
+          </w:tcPr>
+          <w:p>
+            <w:pPr>
+              <w:rPr>
+                <w:lang w:val="en-US"/>
+              </w:rPr>
+            </w:pPr>
+            <w:r>
+              <w:rPr>
+                <w:lang w:val="en-US"/>
+              </w:rPr>
+              <w:t>85</w:t>
+            </w:r>
+            <w:r>
+              <w:rPr>
+                <w:lang w:val="en-US"/>
+              </w:rPr>
+              <w:t>9</w:t>
+            </w:r>
           </w:p>
         </w:tc>
       </w:tr>
@@ -1424,7 +1736,7 @@
         </w:trPr>
         <w:tc>
           <w:tcPr>
-            <w:tcW w:w="1458" w:type="dxa"/>
+            <w:tcW w:w="0" w:type="auto"/>
           </w:tcPr>
           <w:p>
             <w:pPr>
@@ -1442,7 +1754,7 @@
         </w:tc>
         <w:tc>
           <w:tcPr>
-            <w:tcW w:w="1872" w:type="dxa"/>
+            <w:tcW w:w="0" w:type="auto"/>
           </w:tcPr>
           <w:p>
             <w:pPr>
@@ -1460,7 +1772,7 @@
         </w:tc>
         <w:tc>
           <w:tcPr>
-            <w:tcW w:w="1416" w:type="dxa"/>
+            <w:tcW w:w="0" w:type="auto"/>
           </w:tcPr>
           <w:p>
             <w:r>
@@ -1473,7 +1785,7 @@
         </w:tc>
         <w:tc>
           <w:tcPr>
-            <w:tcW w:w="915" w:type="dxa"/>
+            <w:tcW w:w="0" w:type="auto"/>
           </w:tcPr>
           <w:p>
             <w:pPr>
@@ -1491,7 +1803,7 @@
         </w:tc>
         <w:tc>
           <w:tcPr>
-            <w:tcW w:w="1263" w:type="dxa"/>
+            <w:tcW w:w="0" w:type="auto"/>
           </w:tcPr>
           <w:p>
             <w:r>
@@ -1504,7 +1816,7 @@
         </w:tc>
         <w:tc>
           <w:tcPr>
-            <w:tcW w:w="917" w:type="dxa"/>
+            <w:tcW w:w="0" w:type="auto"/>
           </w:tcPr>
           <w:p>
             <w:pPr>
@@ -1522,14 +1834,56 @@
         </w:tc>
         <w:tc>
           <w:tcPr>
-            <w:tcW w:w="1935" w:type="dxa"/>
-          </w:tcPr>
-          <w:p>
-            <w:pPr>
-              <w:rPr>
-                <w:lang w:val="en-US"/>
-              </w:rPr>
-            </w:pPr>
+            <w:tcW w:w="0" w:type="auto"/>
+          </w:tcPr>
+          <w:p>
+            <w:pPr>
+              <w:rPr>
+                <w:lang w:val="en-US"/>
+              </w:rPr>
+            </w:pPr>
+          </w:p>
+        </w:tc>
+        <w:tc>
+          <w:tcPr>
+            <w:tcW w:w="0" w:type="auto"/>
+          </w:tcPr>
+          <w:p>
+            <w:pPr>
+              <w:rPr>
+                <w:lang w:val="en-US"/>
+              </w:rPr>
+            </w:pPr>
+            <w:r>
+              <w:rPr>
+                <w:lang w:val="en-US"/>
+              </w:rPr>
+              <w:t>1,2,m</w:t>
+            </w:r>
+          </w:p>
+        </w:tc>
+        <w:tc>
+          <w:tcPr>
+            <w:tcW w:w="1132" w:type="dxa"/>
+          </w:tcPr>
+          <w:p>
+            <w:pPr>
+              <w:rPr>
+                <w:lang w:val="en-US"/>
+              </w:rPr>
+            </w:pPr>
+            <w:r>
+              <w:rPr>
+                <w:lang w:val="en-US"/>
+              </w:rPr>
+              <w:t>96</w:t>
+            </w:r>
+            <w:r>
+              <w:rPr>
+                <w:lang w:val="en-US"/>
+              </w:rPr>
+              <w:t>5</w:t>
+            </w:r>
           </w:p>
         </w:tc>
       </w:tr>
@@ -1539,7 +1893,7 @@
         </w:trPr>
         <w:tc>
           <w:tcPr>
-            <w:tcW w:w="1458" w:type="dxa"/>
+            <w:tcW w:w="0" w:type="auto"/>
           </w:tcPr>
           <w:p>
             <w:pPr>
@@ -1557,7 +1911,7 @@
         </w:tc>
         <w:tc>
           <w:tcPr>
-            <w:tcW w:w="1872" w:type="dxa"/>
+            <w:tcW w:w="0" w:type="auto"/>
           </w:tcPr>
           <w:p>
             <w:pPr>
@@ -1575,7 +1929,7 @@
         </w:tc>
         <w:tc>
           <w:tcPr>
-            <w:tcW w:w="1416" w:type="dxa"/>
+            <w:tcW w:w="0" w:type="auto"/>
           </w:tcPr>
           <w:p>
             <w:r>
@@ -1588,7 +1942,7 @@
         </w:tc>
         <w:tc>
           <w:tcPr>
-            <w:tcW w:w="915" w:type="dxa"/>
+            <w:tcW w:w="0" w:type="auto"/>
           </w:tcPr>
           <w:p>
             <w:pPr>
@@ -1606,7 +1960,7 @@
         </w:tc>
         <w:tc>
           <w:tcPr>
-            <w:tcW w:w="1263" w:type="dxa"/>
+            <w:tcW w:w="0" w:type="auto"/>
           </w:tcPr>
           <w:p>
             <w:r>
@@ -1619,7 +1973,7 @@
         </w:tc>
         <w:tc>
           <w:tcPr>
-            <w:tcW w:w="917" w:type="dxa"/>
+            <w:tcW w:w="0" w:type="auto"/>
           </w:tcPr>
           <w:p>
             <w:pPr>
@@ -1637,14 +1991,56 @@
         </w:tc>
         <w:tc>
           <w:tcPr>
-            <w:tcW w:w="1935" w:type="dxa"/>
-          </w:tcPr>
-          <w:p>
-            <w:pPr>
-              <w:rPr>
-                <w:lang w:val="en-US"/>
-              </w:rPr>
-            </w:pPr>
+            <w:tcW w:w="0" w:type="auto"/>
+          </w:tcPr>
+          <w:p>
+            <w:pPr>
+              <w:rPr>
+                <w:lang w:val="en-US"/>
+              </w:rPr>
+            </w:pPr>
+          </w:p>
+        </w:tc>
+        <w:tc>
+          <w:tcPr>
+            <w:tcW w:w="0" w:type="auto"/>
+          </w:tcPr>
+          <w:p>
+            <w:pPr>
+              <w:rPr>
+                <w:lang w:val="en-US"/>
+              </w:rPr>
+            </w:pPr>
+            <w:r>
+              <w:rPr>
+                <w:lang w:val="en-US"/>
+              </w:rPr>
+              <w:t>1,2,m</w:t>
+            </w:r>
+          </w:p>
+        </w:tc>
+        <w:tc>
+          <w:tcPr>
+            <w:tcW w:w="1132" w:type="dxa"/>
+          </w:tcPr>
+          <w:p>
+            <w:pPr>
+              <w:rPr>
+                <w:lang w:val="en-US"/>
+              </w:rPr>
+            </w:pPr>
+            <w:r>
+              <w:rPr>
+                <w:lang w:val="en-US"/>
+              </w:rPr>
+              <w:t>10</w:t>
+            </w:r>
+            <w:r>
+              <w:rPr>
+                <w:lang w:val="en-US"/>
+              </w:rPr>
+              <w:t>71</w:t>
+            </w:r>
           </w:p>
         </w:tc>
       </w:tr>
@@ -1654,7 +2050,7 @@
         </w:trPr>
         <w:tc>
           <w:tcPr>
-            <w:tcW w:w="1458" w:type="dxa"/>
+            <w:tcW w:w="0" w:type="auto"/>
           </w:tcPr>
           <w:p>
             <w:pPr>
@@ -1672,7 +2068,7 @@
         </w:tc>
         <w:tc>
           <w:tcPr>
-            <w:tcW w:w="1872" w:type="dxa"/>
+            <w:tcW w:w="0" w:type="auto"/>
           </w:tcPr>
           <w:p>
             <w:pPr>
@@ -1690,7 +2086,7 @@
         </w:tc>
         <w:tc>
           <w:tcPr>
-            <w:tcW w:w="1416" w:type="dxa"/>
+            <w:tcW w:w="0" w:type="auto"/>
           </w:tcPr>
           <w:p>
             <w:r>
@@ -1703,7 +2099,7 @@
         </w:tc>
         <w:tc>
           <w:tcPr>
-            <w:tcW w:w="915" w:type="dxa"/>
+            <w:tcW w:w="0" w:type="auto"/>
           </w:tcPr>
           <w:p>
             <w:r>
@@ -1716,7 +2112,7 @@
         </w:tc>
         <w:tc>
           <w:tcPr>
-            <w:tcW w:w="1263" w:type="dxa"/>
+            <w:tcW w:w="0" w:type="auto"/>
           </w:tcPr>
           <w:p>
             <w:pPr>
@@ -1734,7 +2130,7 @@
         </w:tc>
         <w:tc>
           <w:tcPr>
-            <w:tcW w:w="917" w:type="dxa"/>
+            <w:tcW w:w="0" w:type="auto"/>
           </w:tcPr>
           <w:p>
             <w:pPr>
@@ -1752,7 +2148,7 @@
         </w:tc>
         <w:tc>
           <w:tcPr>
-            <w:tcW w:w="1935" w:type="dxa"/>
+            <w:tcW w:w="0" w:type="auto"/>
           </w:tcPr>
           <w:p>
             <w:pPr>
@@ -1765,6 +2161,42 @@
                 <w:lang w:val="en-US"/>
               </w:rPr>
               <w:t>Snooped +not dirty</w:t>
+            </w:r>
+          </w:p>
+        </w:tc>
+        <w:tc>
+          <w:tcPr>
+            <w:tcW w:w="0" w:type="auto"/>
+          </w:tcPr>
+          <w:p>
+            <w:pPr>
+              <w:rPr>
+                <w:lang w:val="en-US"/>
+              </w:rPr>
+            </w:pPr>
+            <w:r>
+              <w:rPr>
+                <w:lang w:val="en-US"/>
+              </w:rPr>
+              <w:t>1,2,m</w:t>
+            </w:r>
+          </w:p>
+        </w:tc>
+        <w:tc>
+          <w:tcPr>
+            <w:tcW w:w="1132" w:type="dxa"/>
+          </w:tcPr>
+          <w:p>
+            <w:pPr>
+              <w:rPr>
+                <w:lang w:val="en-US"/>
+              </w:rPr>
+            </w:pPr>
+            <w:r>
+              <w:rPr>
+                <w:lang w:val="en-US"/>
+              </w:rPr>
+              <w:t>1177</w:t>
             </w:r>
           </w:p>
         </w:tc>
@@ -1775,7 +2207,7 @@
         </w:trPr>
         <w:tc>
           <w:tcPr>
-            <w:tcW w:w="1458" w:type="dxa"/>
+            <w:tcW w:w="0" w:type="auto"/>
           </w:tcPr>
           <w:p>
             <w:pPr>
@@ -1793,7 +2225,7 @@
         </w:tc>
         <w:tc>
           <w:tcPr>
-            <w:tcW w:w="1872" w:type="dxa"/>
+            <w:tcW w:w="0" w:type="auto"/>
           </w:tcPr>
           <w:p>
             <w:pPr>
@@ -1811,7 +2243,7 @@
         </w:tc>
         <w:tc>
           <w:tcPr>
-            <w:tcW w:w="1416" w:type="dxa"/>
+            <w:tcW w:w="0" w:type="auto"/>
           </w:tcPr>
           <w:p>
             <w:r>
@@ -1824,7 +2256,7 @@
         </w:tc>
         <w:tc>
           <w:tcPr>
-            <w:tcW w:w="915" w:type="dxa"/>
+            <w:tcW w:w="0" w:type="auto"/>
           </w:tcPr>
           <w:p>
             <w:r>
@@ -1837,7 +2269,7 @@
         </w:tc>
         <w:tc>
           <w:tcPr>
-            <w:tcW w:w="1263" w:type="dxa"/>
+            <w:tcW w:w="0" w:type="auto"/>
           </w:tcPr>
           <w:p>
             <w:r>
@@ -1850,7 +2282,7 @@
         </w:tc>
         <w:tc>
           <w:tcPr>
-            <w:tcW w:w="917" w:type="dxa"/>
+            <w:tcW w:w="0" w:type="auto"/>
           </w:tcPr>
           <w:p>
             <w:pPr>
@@ -1868,14 +2300,50 @@
         </w:tc>
         <w:tc>
           <w:tcPr>
-            <w:tcW w:w="1935" w:type="dxa"/>
-          </w:tcPr>
-          <w:p>
-            <w:pPr>
-              <w:rPr>
-                <w:lang w:val="en-US"/>
-              </w:rPr>
-            </w:pPr>
+            <w:tcW w:w="0" w:type="auto"/>
+          </w:tcPr>
+          <w:p>
+            <w:pPr>
+              <w:rPr>
+                <w:lang w:val="en-US"/>
+              </w:rPr>
+            </w:pPr>
+          </w:p>
+        </w:tc>
+        <w:tc>
+          <w:tcPr>
+            <w:tcW w:w="0" w:type="auto"/>
+          </w:tcPr>
+          <w:p>
+            <w:pPr>
+              <w:rPr>
+                <w:lang w:val="en-US"/>
+              </w:rPr>
+            </w:pPr>
+            <w:r>
+              <w:rPr>
+                <w:lang w:val="en-US"/>
+              </w:rPr>
+              <w:t>1,2</w:t>
+            </w:r>
+          </w:p>
+        </w:tc>
+        <w:tc>
+          <w:tcPr>
+            <w:tcW w:w="1132" w:type="dxa"/>
+          </w:tcPr>
+          <w:p>
+            <w:pPr>
+              <w:rPr>
+                <w:lang w:val="en-US"/>
+              </w:rPr>
+            </w:pPr>
+            <w:r>
+              <w:rPr>
+                <w:lang w:val="en-US"/>
+              </w:rPr>
+              <w:t>1183</w:t>
+            </w:r>
           </w:p>
         </w:tc>
       </w:tr>
@@ -1885,7 +2353,7 @@
         </w:trPr>
         <w:tc>
           <w:tcPr>
-            <w:tcW w:w="1458" w:type="dxa"/>
+            <w:tcW w:w="0" w:type="auto"/>
           </w:tcPr>
           <w:p>
             <w:pPr>
@@ -1903,7 +2371,7 @@
         </w:tc>
         <w:tc>
           <w:tcPr>
-            <w:tcW w:w="1872" w:type="dxa"/>
+            <w:tcW w:w="0" w:type="auto"/>
           </w:tcPr>
           <w:p>
             <w:pPr>
@@ -1921,39 +2389,25 @@
         </w:tc>
         <w:tc>
           <w:tcPr>
-            <w:tcW w:w="1416" w:type="dxa"/>
-          </w:tcPr>
-          <w:p>
-            <w:pPr>
-              <w:rPr>
-                <w:lang w:val="en-US"/>
-              </w:rPr>
-            </w:pPr>
-            <w:proofErr w:type="gramStart"/>
-            <w:r>
-              <w:rPr>
-                <w:lang w:val="en-US"/>
-              </w:rPr>
-              <w:t>WH</w:t>
-            </w:r>
-            <w:r>
-              <w:rPr>
-                <w:lang w:val="en-US"/>
-              </w:rPr>
-              <w:t>(</w:t>
-            </w:r>
-            <w:proofErr w:type="gramEnd"/>
-            <w:r>
-              <w:rPr>
-                <w:lang w:val="en-US"/>
-              </w:rPr>
-              <w:t>dirty)</w:t>
-            </w:r>
-          </w:p>
-        </w:tc>
-        <w:tc>
-          <w:tcPr>
-            <w:tcW w:w="915" w:type="dxa"/>
+            <w:tcW w:w="0" w:type="auto"/>
+          </w:tcPr>
+          <w:p>
+            <w:pPr>
+              <w:rPr>
+                <w:lang w:val="en-US"/>
+              </w:rPr>
+            </w:pPr>
+            <w:r>
+              <w:rPr>
+                <w:lang w:val="en-US"/>
+              </w:rPr>
+              <w:t>WH(dirty)</w:t>
+            </w:r>
+          </w:p>
+        </w:tc>
+        <w:tc>
+          <w:tcPr>
+            <w:tcW w:w="0" w:type="auto"/>
           </w:tcPr>
           <w:p>
             <w:r>
@@ -1966,7 +2420,7 @@
         </w:tc>
         <w:tc>
           <w:tcPr>
-            <w:tcW w:w="1263" w:type="dxa"/>
+            <w:tcW w:w="0" w:type="auto"/>
           </w:tcPr>
           <w:p>
             <w:r>
@@ -1979,7 +2433,7 @@
         </w:tc>
         <w:tc>
           <w:tcPr>
-            <w:tcW w:w="917" w:type="dxa"/>
+            <w:tcW w:w="0" w:type="auto"/>
           </w:tcPr>
           <w:p>
             <w:pPr>
@@ -1997,14 +2451,50 @@
         </w:tc>
         <w:tc>
           <w:tcPr>
-            <w:tcW w:w="1935" w:type="dxa"/>
-          </w:tcPr>
-          <w:p>
-            <w:pPr>
-              <w:rPr>
-                <w:lang w:val="en-US"/>
-              </w:rPr>
-            </w:pPr>
+            <w:tcW w:w="0" w:type="auto"/>
+          </w:tcPr>
+          <w:p>
+            <w:pPr>
+              <w:rPr>
+                <w:lang w:val="en-US"/>
+              </w:rPr>
+            </w:pPr>
+          </w:p>
+        </w:tc>
+        <w:tc>
+          <w:tcPr>
+            <w:tcW w:w="0" w:type="auto"/>
+          </w:tcPr>
+          <w:p>
+            <w:pPr>
+              <w:rPr>
+                <w:lang w:val="en-US"/>
+              </w:rPr>
+            </w:pPr>
+            <w:r>
+              <w:rPr>
+                <w:lang w:val="en-US"/>
+              </w:rPr>
+              <w:t>1</w:t>
+            </w:r>
+          </w:p>
+        </w:tc>
+        <w:tc>
+          <w:tcPr>
+            <w:tcW w:w="1132" w:type="dxa"/>
+          </w:tcPr>
+          <w:p>
+            <w:pPr>
+              <w:rPr>
+                <w:lang w:val="en-US"/>
+              </w:rPr>
+            </w:pPr>
+            <w:r>
+              <w:rPr>
+                <w:lang w:val="en-US"/>
+              </w:rPr>
+              <w:t>1184</w:t>
+            </w:r>
           </w:p>
         </w:tc>
       </w:tr>
@@ -2088,19 +2578,11 @@
                 <w:lang w:val="en-US"/>
               </w:rPr>
             </w:pPr>
-            <w:proofErr w:type="gramStart"/>
-            <w:r>
-              <w:rPr>
-                <w:lang w:val="en-US"/>
-              </w:rPr>
-              <w:t>Set[</w:t>
-            </w:r>
-            <w:proofErr w:type="gramEnd"/>
-            <w:r>
-              <w:rPr>
-                <w:lang w:val="en-US"/>
-              </w:rPr>
-              <w:t>3-5]</w:t>
+            <w:r>
+              <w:rPr>
+                <w:lang w:val="en-US"/>
+              </w:rPr>
+              <w:t>Set[3-5]</w:t>
             </w:r>
           </w:p>
         </w:tc>
@@ -3315,7 +3797,7 @@
         <w:rFonts w:ascii="David" w:eastAsiaTheme="minorHAnsi" w:hAnsi="David" w:cs="David"/>
         <w:sz w:val="24"/>
         <w:szCs w:val="24"/>
-        <w:lang w:val="en-IL" w:eastAsia="en-US" w:bidi="he-IL"/>
+        <w:lang w:eastAsia="en-US" w:bidi="he-IL"/>
       </w:rPr>
     </w:rPrDefault>
     <w:pPrDefault>

</xml_diff>